<commit_message>
Update safety plan per submission review.
</commit_message>
<xml_diff>
--- a/01_SafetyPlan_LaneAssistance.docx
+++ b/01_SafetyPlan_LaneAssistance.docx
@@ -194,7 +194,13 @@
         <w:rPr>
           <w:b/>
         </w:rPr>
-        <w:t xml:space="preserve"> 1.0</w:t>
+        <w:t xml:space="preserve"> 1.</w:t>
+      </w:r>
+      <w:r>
+        <w:rPr>
+          <w:b/>
+        </w:rPr>
+        <w:t>1</w:t>
       </w:r>
     </w:p>
     <w:p>
@@ -463,6 +469,7 @@
                 <w:szCs w:val="22"/>
               </w:rPr>
             </w:pPr>
+            <w:bookmarkStart w:id="7" w:name="_GoBack"/>
             <w:r>
               <w:rPr>
                 <w:rFonts w:ascii="Calibri" w:eastAsia="Calibri" w:hAnsi="Calibri" w:cs="Calibri"/>
@@ -471,8 +478,6 @@
               </w:rPr>
               <w:t xml:space="preserve">5 September </w:t>
             </w:r>
-            <w:bookmarkStart w:id="7" w:name="_GoBack"/>
-            <w:bookmarkEnd w:id="7"/>
             <w:r>
               <w:rPr>
                 <w:rFonts w:ascii="Calibri" w:eastAsia="Calibri" w:hAnsi="Calibri" w:cs="Calibri"/>
@@ -556,6 +561,7 @@
           </w:p>
         </w:tc>
       </w:tr>
+      <w:bookmarkEnd w:id="7"/>
       <w:tr>
         <w:tc>
           <w:tcPr>
@@ -571,27 +577,19 @@
                 <w:szCs w:val="22"/>
               </w:rPr>
             </w:pPr>
-          </w:p>
-        </w:tc>
-        <w:tc>
-          <w:tcPr>
-            <w:tcW w:w="1275" w:type="dxa"/>
-          </w:tcPr>
-          <w:p>
-            <w:pPr>
-              <w:widowControl w:val="0"/>
-              <w:contextualSpacing w:val="0"/>
+            <w:r>
               <w:rPr>
                 <w:rFonts w:ascii="Calibri" w:eastAsia="Calibri" w:hAnsi="Calibri" w:cs="Calibri"/>
                 <w:sz w:val="22"/>
                 <w:szCs w:val="22"/>
               </w:rPr>
-            </w:pPr>
-          </w:p>
-        </w:tc>
-        <w:tc>
-          <w:tcPr>
-            <w:tcW w:w="2100" w:type="dxa"/>
+              <w:t>16 September 2017</w:t>
+            </w:r>
+          </w:p>
+        </w:tc>
+        <w:tc>
+          <w:tcPr>
+            <w:tcW w:w="1275" w:type="dxa"/>
           </w:tcPr>
           <w:p>
             <w:pPr>
@@ -603,22 +601,62 @@
                 <w:szCs w:val="22"/>
               </w:rPr>
             </w:pPr>
-          </w:p>
-        </w:tc>
-        <w:tc>
-          <w:tcPr>
-            <w:tcW w:w="4785" w:type="dxa"/>
-          </w:tcPr>
-          <w:p>
-            <w:pPr>
-              <w:widowControl w:val="0"/>
-              <w:contextualSpacing w:val="0"/>
+            <w:r>
               <w:rPr>
                 <w:rFonts w:ascii="Calibri" w:eastAsia="Calibri" w:hAnsi="Calibri" w:cs="Calibri"/>
                 <w:sz w:val="22"/>
                 <w:szCs w:val="22"/>
               </w:rPr>
-            </w:pPr>
+              <w:t>1.1</w:t>
+            </w:r>
+          </w:p>
+        </w:tc>
+        <w:tc>
+          <w:tcPr>
+            <w:tcW w:w="2100" w:type="dxa"/>
+          </w:tcPr>
+          <w:p>
+            <w:pPr>
+              <w:widowControl w:val="0"/>
+              <w:contextualSpacing w:val="0"/>
+              <w:rPr>
+                <w:rFonts w:ascii="Calibri" w:eastAsia="Calibri" w:hAnsi="Calibri" w:cs="Calibri"/>
+                <w:sz w:val="22"/>
+                <w:szCs w:val="22"/>
+              </w:rPr>
+            </w:pPr>
+            <w:r>
+              <w:rPr>
+                <w:rFonts w:ascii="Calibri" w:eastAsia="Calibri" w:hAnsi="Calibri" w:cs="Calibri"/>
+                <w:sz w:val="22"/>
+                <w:szCs w:val="22"/>
+              </w:rPr>
+              <w:t>Edward Venator</w:t>
+            </w:r>
+          </w:p>
+        </w:tc>
+        <w:tc>
+          <w:tcPr>
+            <w:tcW w:w="4785" w:type="dxa"/>
+          </w:tcPr>
+          <w:p>
+            <w:pPr>
+              <w:widowControl w:val="0"/>
+              <w:contextualSpacing w:val="0"/>
+              <w:rPr>
+                <w:rFonts w:ascii="Calibri" w:eastAsia="Calibri" w:hAnsi="Calibri" w:cs="Calibri"/>
+                <w:sz w:val="22"/>
+                <w:szCs w:val="22"/>
+              </w:rPr>
+            </w:pPr>
+            <w:r>
+              <w:rPr>
+                <w:rFonts w:ascii="Calibri" w:eastAsia="Calibri" w:hAnsi="Calibri" w:cs="Calibri"/>
+                <w:sz w:val="22"/>
+                <w:szCs w:val="22"/>
+              </w:rPr>
+              <w:t>Incorporate feedback from initial review</w:t>
+            </w:r>
           </w:p>
         </w:tc>
       </w:tr>
@@ -1201,7 +1239,15 @@
     </w:p>
     <w:p>
       <w:r>
-        <w:t>The purpose of this safety plan is to outline the goals, Safety LifeCycle, required resources, process management, and project schedule plan for a Lane Assistance system. This safety plan aims to ensure that the risks of the Lane Assistance system are documented and mitigated, such that the risks are reduced to acceptable levels.</w:t>
+        <w:t xml:space="preserve">The purpose of this safety plan is to outline the goals, Safety </w:t>
+      </w:r>
+      <w:proofErr w:type="spellStart"/>
+      <w:r>
+        <w:t>LifeCycle</w:t>
+      </w:r>
+      <w:proofErr w:type="spellEnd"/>
+      <w:r>
+        <w:t>, required resources, process management, and project schedule plan for a Lane Assistance system. This safety plan aims to ensure that the risks of the Lane Assistance system are documented and mitigated, such that the risks are reduced to acceptable levels.</w:t>
       </w:r>
     </w:p>
     <w:p>
@@ -1351,7 +1397,13 @@
         <w:t>The first function, Lane Departure Warni</w:t>
       </w:r>
       <w:r>
-        <w:t xml:space="preserve">ng, detects when the vehicle drifts towards the edge of </w:t>
+        <w:t>ng</w:t>
+      </w:r>
+      <w:r>
+        <w:t xml:space="preserve"> (LDW)</w:t>
+      </w:r>
+      <w:r>
+        <w:t xml:space="preserve">, detects when the vehicle drifts towards the edge of </w:t>
       </w:r>
       <w:r>
         <w:t xml:space="preserve">the lane and alerts the driver by </w:t>
@@ -1363,7 +1415,13 @@
         <w:t xml:space="preserve"> the steering wheel. T</w:t>
       </w:r>
       <w:r>
-        <w:t>he second function, Lane Keeping Assistance, detects when the vehicle drifts towards the edge of the lane and moves the steering wheel to turn the vehicle back towards the center of the lane.</w:t>
+        <w:t>he second function, Lane Keeping Assistance</w:t>
+      </w:r>
+      <w:r>
+        <w:t xml:space="preserve"> (LKA)</w:t>
+      </w:r>
+      <w:r>
+        <w:t>, detects when the vehicle drifts towards the edge of the lane and moves the steering wheel to turn the vehicle back towards the center of the lane.</w:t>
       </w:r>
     </w:p>
     <w:p/>
@@ -1419,7 +1477,43 @@
     <w:p/>
     <w:p>
       <w:r>
-        <w:t>The Lane Assistance system is divided into 3 subsystems. The Camera Subsystem detects whether the vehicle is nearing the edge of the lane by processing imagery from a camera. The Electronic Steering Subsystem measures the current position of the steering wheel and applies torque to the steering wheel using an electric motor as required to vibrate the steering wheel and/or turn the vehicle towards the center of the lane. The Display Subsystem provides visual feedback to the driver about the functionality and status of the Lane Assistance System. Note that the steering wheel itself is outside the boundaries of the Lane Assistance System.</w:t>
+        <w:t>The Lane Assistance system is divided into 3 subsystems. The Camera Subsystem detects whether the vehicle is nearing the edge of the lane by processing imagery from a camera.</w:t>
+      </w:r>
+      <w:r>
+        <w:t xml:space="preserve"> The Camera Subsystem is used for both the LDW and LKA functions.</w:t>
+      </w:r>
+      <w:r>
+        <w:t xml:space="preserve"> The Electronic Steering Subsystem measures the current position of the steering wheel and applies torque to the steering wheel using an electric motor as required to vibrate the steering wheel</w:t>
+      </w:r>
+      <w:r>
+        <w:t xml:space="preserve"> for LDW</w:t>
+      </w:r>
+      <w:r>
+        <w:t xml:space="preserve"> and/or turn the vehicle towards the center of the lane</w:t>
+      </w:r>
+      <w:r>
+        <w:t xml:space="preserve"> for LKA</w:t>
+      </w:r>
+      <w:r>
+        <w:t xml:space="preserve">. The Display Subsystem provides visual feedback to the driver about the functionality and status of </w:t>
+      </w:r>
+      <w:r>
+        <w:t>both LDW and LKA</w:t>
+      </w:r>
+      <w:r>
+        <w:t xml:space="preserve">. Note that the steering wheel itself is outside the </w:t>
+      </w:r>
+      <w:r>
+        <w:t>boundary</w:t>
+      </w:r>
+      <w:r>
+        <w:t xml:space="preserve"> of the Lane Assistance </w:t>
+      </w:r>
+      <w:r>
+        <w:t>item</w:t>
+      </w:r>
+      <w:r>
+        <w:t>.</w:t>
       </w:r>
     </w:p>
     <w:p/>
@@ -2212,7 +2306,25 @@
     </w:p>
     <w:p>
       <w:r>
-        <w:t>For this project, some phases of the safety lifecycle phase are considered out of scope. Because this project only covers software development for this Lane Assistance System, Product Development at the Hardware Level is out of scope. Because this system is a prototype and has not yet been scaled to production, Production and Operation are out of scope. The following safety lifecycle phases remain in scope:</w:t>
+        <w:t xml:space="preserve">For this project, some phases of the safety lifecycle phase are considered out of scope. Because this project </w:t>
+      </w:r>
+      <w:r>
+        <w:t>modifies an existing system, it only</w:t>
+      </w:r>
+      <w:r>
+        <w:t xml:space="preserve"> covers software development for this Lane Assistance System</w:t>
+      </w:r>
+      <w:r>
+        <w:t>. Therefore</w:t>
+      </w:r>
+      <w:r>
+        <w:t xml:space="preserve">, Product Development at the Hardware Level is out of scope. Because this </w:t>
+      </w:r>
+      <w:r>
+        <w:t>project modifies an existing system</w:t>
+      </w:r>
+      <w:r>
+        <w:t>, Production and Operation are out of scope. The following safety lifecycle phases remain in scope:</w:t>
       </w:r>
     </w:p>
     <w:p>
@@ -2556,10 +2668,21 @@
     </w:p>
     <w:p>
       <w:r>
-        <w:t>The purpose of the Development Interface Agreement (DIA) is the define the roles and responsibilities between the Tier-1 supplier and th</w:t>
+        <w:t xml:space="preserve">The purpose of the Development Interface Agreement (DIA) is </w:t>
+      </w:r>
+      <w:r>
+        <w:t>to</w:t>
+      </w:r>
+      <w:r>
+        <w:t xml:space="preserve"> define the roles and responsibilities between the Tier-1 supplier and th</w:t>
       </w:r>
       <w:r>
         <w:t>e OEM.</w:t>
+      </w:r>
+    </w:p>
+    <w:p>
+      <w:r>
+        <w:t>The OEM is responsible for developing requirements for the vehicle system. The Tier-1 is responsible for developing and producing the system for the OEM.</w:t>
       </w:r>
     </w:p>
     <w:p>
@@ -2597,7 +2720,13 @@
     </w:p>
     <w:p>
       <w:r>
-        <w:t>Confirmation measures exist to ensure that this project conforms to ISO 26262 and that the project makes the vehicle safer and not less safe. The confirmation measures are composed of a Confirmation Review, a Functional Safety Audit, and a Functional Safety Assessment.</w:t>
+        <w:t>Confirmation measures exist to ensure that this project conforms to ISO 26262 and that the project makes the vehicle safer and not less safe</w:t>
+      </w:r>
+      <w:r>
+        <w:t>, i.e. the risks have been reduced to acceptable levels</w:t>
+      </w:r>
+      <w:r>
+        <w:t>. The confirmation measures are composed of a Confirmation Review, a Functional Safety Audit, and a Functional Safety Assessment.</w:t>
       </w:r>
     </w:p>
     <w:p>
@@ -2618,6 +2747,7 @@
         </w:rPr>
       </w:pPr>
       <w:r>
+        <w:lastRenderedPageBreak/>
         <w:t>The Functional Safety Assessment ensures that the final implementation of the system achieves functional safety—that is, it makes the system safer and not less safe. This assessment is performed by and independent assessor. It includes both analysis of the plans and design documents and testing the actual system.</w:t>
       </w:r>
       <w:r>
@@ -3411,6 +3541,7 @@
     <w:lsdException w:name="HTML Sample" w:semiHidden="1" w:unhideWhenUsed="1"/>
     <w:lsdException w:name="HTML Typewriter" w:semiHidden="1" w:unhideWhenUsed="1"/>
     <w:lsdException w:name="HTML Variable" w:semiHidden="1" w:unhideWhenUsed="1"/>
+    <w:lsdException w:name="Normal Table" w:semiHidden="1" w:unhideWhenUsed="1"/>
     <w:lsdException w:name="annotation subject" w:semiHidden="1" w:unhideWhenUsed="1"/>
     <w:lsdException w:name="No List" w:semiHidden="1" w:unhideWhenUsed="1"/>
     <w:lsdException w:name="Outline List 1" w:semiHidden="1" w:unhideWhenUsed="1"/>
@@ -3456,9 +3587,11 @@
     <w:lsdException w:name="Table Subtle 1" w:semiHidden="1" w:unhideWhenUsed="1"/>
     <w:lsdException w:name="Table Subtle 2" w:semiHidden="1" w:unhideWhenUsed="1"/>
     <w:lsdException w:name="Table Web 1" w:semiHidden="1" w:unhideWhenUsed="1"/>
+    <w:lsdException w:name="Table Web 2" w:semiHidden="1" w:unhideWhenUsed="1"/>
     <w:lsdException w:name="Table Web 3" w:semiHidden="1" w:unhideWhenUsed="1"/>
     <w:lsdException w:name="Balloon Text" w:semiHidden="1" w:unhideWhenUsed="1"/>
     <w:lsdException w:name="Table Grid" w:uiPriority="39"/>
+    <w:lsdException w:name="Table Theme" w:semiHidden="1" w:unhideWhenUsed="1"/>
     <w:lsdException w:name="Placeholder Text" w:semiHidden="1"/>
     <w:lsdException w:name="No Spacing" w:uiPriority="1" w:qFormat="1"/>
     <w:lsdException w:name="Light Shading" w:uiPriority="60"/>

</xml_diff>